<commit_message>
Updated names of memebrs
Added Josh's last name to the list of members
</commit_message>
<xml_diff>
--- a/Project Proposal.docx
+++ b/Project Proposal.docx
@@ -95,106 +95,109 @@
       </w:r>
       <w:r>
         <w:tab/>
-        <w:t>Josh …</w:t>
-      </w:r>
-    </w:p>
-    <w:p>
-      <w:pPr>
-        <w:pStyle w:val="Body"/>
-      </w:pPr>
-    </w:p>
-    <w:p>
-      <w:pPr>
-        <w:pStyle w:val="Body"/>
-      </w:pPr>
-      <w:r>
-        <w:t>Project Description:</w:t>
-      </w:r>
-    </w:p>
-    <w:p>
-      <w:pPr>
-        <w:pStyle w:val="Body"/>
-      </w:pPr>
-    </w:p>
-    <w:p>
-      <w:pPr>
-        <w:pStyle w:val="Body"/>
-      </w:pPr>
-      <w:r>
-        <w:t>Project Reason Why:</w:t>
-      </w:r>
-    </w:p>
-    <w:p>
-      <w:pPr>
-        <w:pStyle w:val="Body"/>
-      </w:pPr>
-    </w:p>
-    <w:p>
-      <w:pPr>
-        <w:pStyle w:val="Body"/>
-      </w:pPr>
-      <w:r>
-        <w:t>Project Programing Languages:</w:t>
-      </w:r>
-    </w:p>
-    <w:p>
-      <w:pPr>
-        <w:pStyle w:val="Body"/>
-      </w:pPr>
-    </w:p>
-    <w:p>
-      <w:pPr>
-        <w:pStyle w:val="Body"/>
-      </w:pPr>
-      <w:r>
-        <w:t>Project Technologies:</w:t>
-      </w:r>
-    </w:p>
-    <w:p>
-      <w:pPr>
-        <w:pStyle w:val="Body"/>
-      </w:pPr>
-    </w:p>
-    <w:p>
-      <w:pPr>
-        <w:pStyle w:val="Body"/>
-      </w:pPr>
-      <w:r>
-        <w:t>Possible Technical Challenges:</w:t>
-      </w:r>
-    </w:p>
-    <w:p>
-      <w:pPr>
-        <w:pStyle w:val="Body"/>
-      </w:pPr>
-    </w:p>
-    <w:p>
-      <w:pPr>
-        <w:pStyle w:val="Body"/>
-      </w:pPr>
-      <w:r>
-        <w:t>Code Collaboration/Source Control:</w:t>
-      </w:r>
-    </w:p>
-    <w:p>
-      <w:pPr>
-        <w:pStyle w:val="Body"/>
-      </w:pPr>
-    </w:p>
-    <w:p>
-      <w:pPr>
-        <w:pStyle w:val="Body"/>
-      </w:pPr>
-      <w:r>
-        <w:t>Communication/Scheduling:</w:t>
-      </w:r>
-    </w:p>
-    <w:p>
-      <w:pPr>
-        <w:pStyle w:val="Body"/>
-      </w:pPr>
+        <w:t>Josh</w:t>
+      </w:r>
+      <w:r>
+        <w:t xml:space="preserve"> Havens</w:t>
+      </w:r>
       <w:bookmarkStart w:id="0" w:name="_GoBack"/>
       <w:bookmarkEnd w:id="0"/>
+    </w:p>
+    <w:p>
+      <w:pPr>
+        <w:pStyle w:val="Body"/>
+      </w:pPr>
+    </w:p>
+    <w:p>
+      <w:pPr>
+        <w:pStyle w:val="Body"/>
+      </w:pPr>
+      <w:r>
+        <w:t>Project Description:</w:t>
+      </w:r>
+    </w:p>
+    <w:p>
+      <w:pPr>
+        <w:pStyle w:val="Body"/>
+      </w:pPr>
+    </w:p>
+    <w:p>
+      <w:pPr>
+        <w:pStyle w:val="Body"/>
+      </w:pPr>
+      <w:r>
+        <w:t>Project Reason Why:</w:t>
+      </w:r>
+    </w:p>
+    <w:p>
+      <w:pPr>
+        <w:pStyle w:val="Body"/>
+      </w:pPr>
+    </w:p>
+    <w:p>
+      <w:pPr>
+        <w:pStyle w:val="Body"/>
+      </w:pPr>
+      <w:r>
+        <w:t>Project Programing Languages:</w:t>
+      </w:r>
+    </w:p>
+    <w:p>
+      <w:pPr>
+        <w:pStyle w:val="Body"/>
+      </w:pPr>
+    </w:p>
+    <w:p>
+      <w:pPr>
+        <w:pStyle w:val="Body"/>
+      </w:pPr>
+      <w:r>
+        <w:t>Project Technologies:</w:t>
+      </w:r>
+    </w:p>
+    <w:p>
+      <w:pPr>
+        <w:pStyle w:val="Body"/>
+      </w:pPr>
+    </w:p>
+    <w:p>
+      <w:pPr>
+        <w:pStyle w:val="Body"/>
+      </w:pPr>
+      <w:r>
+        <w:t>Possible Technical Challenges:</w:t>
+      </w:r>
+    </w:p>
+    <w:p>
+      <w:pPr>
+        <w:pStyle w:val="Body"/>
+      </w:pPr>
+    </w:p>
+    <w:p>
+      <w:pPr>
+        <w:pStyle w:val="Body"/>
+      </w:pPr>
+      <w:r>
+        <w:t>Code Collaboration/Source Control:</w:t>
+      </w:r>
+    </w:p>
+    <w:p>
+      <w:pPr>
+        <w:pStyle w:val="Body"/>
+      </w:pPr>
+    </w:p>
+    <w:p>
+      <w:pPr>
+        <w:pStyle w:val="Body"/>
+      </w:pPr>
+      <w:r>
+        <w:t>Communication/Scheduling:</w:t>
+      </w:r>
+    </w:p>
+    <w:p>
+      <w:pPr>
+        <w:pStyle w:val="Body"/>
+      </w:pPr>
     </w:p>
     <w:p>
       <w:pPr>

</xml_diff>